<commit_message>
se agrego la practica 4 y 5
</commit_message>
<xml_diff>
--- a/Evidencia/Practica3_U2.docx
+++ b/Evidencia/Practica3_U2.docx
@@ -1171,10 +1171,10 @@
         </w:rPr>
         <w:lastRenderedPageBreak/>
         <w:drawing>
-          <wp:inline distT="0" distB="0" distL="0" distR="0" wp14:anchorId="63859A38" wp14:editId="4967387F">
-            <wp:extent cx="4088130" cy="8863330"/>
-            <wp:effectExtent l="0" t="0" r="7620" b="0"/>
-            <wp:docPr id="21" name="Imagen 21"/>
+          <wp:inline distT="0" distB="0" distL="0" distR="0" wp14:anchorId="4ED768DB" wp14:editId="5E6D58ED">
+            <wp:extent cx="3773861" cy="8181975"/>
+            <wp:effectExtent l="0" t="0" r="0" b="0"/>
+            <wp:docPr id="23" name="Imagen 23"/>
             <wp:cNvGraphicFramePr>
               <a:graphicFrameLocks xmlns:a="http://schemas.openxmlformats.org/drawingml/2006/main" noChangeAspect="1"/>
             </wp:cNvGraphicFramePr>
@@ -1182,7 +1182,7 @@
               <a:graphicData uri="http://schemas.openxmlformats.org/drawingml/2006/picture">
                 <pic:pic xmlns:pic="http://schemas.openxmlformats.org/drawingml/2006/picture">
                   <pic:nvPicPr>
-                    <pic:cNvPr id="0" name="Picture 1"/>
+                    <pic:cNvPr id="0" name="Picture 11"/>
                     <pic:cNvPicPr>
                       <a:picLocks noChangeAspect="1" noChangeArrowheads="1"/>
                     </pic:cNvPicPr>
@@ -1203,7 +1203,7 @@
                   <pic:spPr bwMode="auto">
                     <a:xfrm>
                       <a:off x="0" y="0"/>
-                      <a:ext cx="4088130" cy="8863330"/>
+                      <a:ext cx="3773917" cy="8182096"/>
                     </a:xfrm>
                     <a:prstGeom prst="rect">
                       <a:avLst/>
@@ -1235,7 +1235,6 @@
           <w:bCs/>
           <w:lang w:val="es-ES"/>
         </w:rPr>
-        <w:lastRenderedPageBreak/>
         <w:t xml:space="preserve">Liga de </w:t>
       </w:r>
       <w:proofErr w:type="spellStart"/>
@@ -1266,16 +1265,6 @@
         </w:rPr>
         <w:t>https://github.com/carloscab261/Apps3.git</w:t>
       </w:r>
-    </w:p>
-    <w:p>
-      <w:pPr>
-        <w:jc w:val="center"/>
-        <w:rPr>
-          <w:b/>
-          <w:bCs/>
-          <w:lang w:val="es-ES"/>
-        </w:rPr>
-      </w:pPr>
     </w:p>
     <w:sectPr>
       <w:headerReference w:type="default" r:id="rId25"/>
@@ -4706,7 +4695,12 @@
 </file>
 
 <file path=customXml/item1.xml><?xml version="1.0" encoding="utf-8"?>
-<b:Sources xmlns:b="http://schemas.openxmlformats.org/officeDocument/2006/bibliography" xmlns="http://schemas.openxmlformats.org/officeDocument/2006/bibliography" SelectedStyle="\APASixthEditionOfficeOnline.xsl" StyleName="APA" Version="6"/>
+<?mso-contentType ?>
+<FormTemplates xmlns="http://schemas.microsoft.com/sharepoint/v3/contenttype/forms">
+  <Display>DocumentLibraryForm</Display>
+  <Edit>DocumentLibraryForm</Edit>
+  <New>DocumentLibraryForm</New>
+</FormTemplates>
 </file>
 
 <file path=customXml/item2.xml><?xml version="1.0" encoding="utf-8"?>
@@ -4880,12 +4874,7 @@
 </file>
 
 <file path=customXml/item3.xml><?xml version="1.0" encoding="utf-8"?>
-<?mso-contentType ?>
-<FormTemplates xmlns="http://schemas.microsoft.com/sharepoint/v3/contenttype/forms">
-  <Display>DocumentLibraryForm</Display>
-  <Edit>DocumentLibraryForm</Edit>
-  <New>DocumentLibraryForm</New>
-</FormTemplates>
+<b:Sources xmlns:b="http://schemas.openxmlformats.org/officeDocument/2006/bibliography" xmlns="http://schemas.openxmlformats.org/officeDocument/2006/bibliography" SelectedStyle="\APASixthEditionOfficeOnline.xsl" StyleName="APA" Version="6"/>
 </file>
 
 <file path=customXml/item4.xml><?xml version="1.0" encoding="utf-8"?>
@@ -4897,9 +4886,9 @@
 </file>
 
 <file path=customXml/itemProps1.xml><?xml version="1.0" encoding="utf-8"?>
-<ds:datastoreItem xmlns:ds="http://schemas.openxmlformats.org/officeDocument/2006/customXml" ds:itemID="{11CC0602-81BB-472A-95DC-5A7E61421C6A}">
+<ds:datastoreItem xmlns:ds="http://schemas.openxmlformats.org/officeDocument/2006/customXml" ds:itemID="{D4DF6D5F-0707-40D5-A1FE-192E897EB857}">
   <ds:schemaRefs>
-    <ds:schemaRef ds:uri="http://schemas.openxmlformats.org/officeDocument/2006/bibliography"/>
+    <ds:schemaRef ds:uri="http://schemas.microsoft.com/sharepoint/v3/contenttype/forms"/>
   </ds:schemaRefs>
 </ds:datastoreItem>
 </file>
@@ -4923,9 +4912,9 @@
 </file>
 
 <file path=customXml/itemProps3.xml><?xml version="1.0" encoding="utf-8"?>
-<ds:datastoreItem xmlns:ds="http://schemas.openxmlformats.org/officeDocument/2006/customXml" ds:itemID="{D4DF6D5F-0707-40D5-A1FE-192E897EB857}">
+<ds:datastoreItem xmlns:ds="http://schemas.openxmlformats.org/officeDocument/2006/customXml" ds:itemID="{11CC0602-81BB-472A-95DC-5A7E61421C6A}">
   <ds:schemaRefs>
-    <ds:schemaRef ds:uri="http://schemas.microsoft.com/sharepoint/v3/contenttype/forms"/>
+    <ds:schemaRef ds:uri="http://schemas.openxmlformats.org/officeDocument/2006/bibliography"/>
   </ds:schemaRefs>
 </ds:datastoreItem>
 </file>

</xml_diff>